<commit_message>
fix some bug, and add some func
</commit_message>
<xml_diff>
--- a/MijiGenerator/Template.docx
+++ b/MijiGenerator/Template.docx
@@ -15,6 +15,7 @@
         <w:placeholder>
           <w:docPart w:val="F6232F66BF6C46208D0BF6CB261C0740"/>
         </w:placeholder>
+        <w:showingPlcHdr/>
         <w:dataBinding w:prefixMappings="xmlns:ns0='http://purl.org/dc/elements/1.1/' xmlns:ns1='http://schemas.openxmlformats.org/package/2006/metadata/core-properties' " w:xpath="/ns1:coreProperties[1]/ns0:title[1]" w:storeItemID="{6C3C8BC8-F283-45AE-878A-BAB7291924A1}"/>
         <w:text/>
       </w:sdtPr>
@@ -37,11 +38,9 @@
           </w:pPr>
           <w:r>
             <w:rPr>
-              <w:rStyle w:val="a3"/>
-              <w:sz w:val="28"/>
-              <w:szCs w:val="28"/>
+              <w:rStyle w:val="a8"/>
             </w:rPr>
-            <w:t>20180410 涂上激素膏</w:t>
+            <w:t>[标题]</w:t>
           </w:r>
         </w:p>
       </w:sdtContent>
@@ -63,23 +62,34 @@
     <w:p>
       <w:pPr>
         <w:rPr>
+          <w:rFonts w:asciiTheme="minorEastAsia" w:hAnsiTheme="minorEastAsia" w:cs="Leelawadee UI"/>
+        </w:rPr>
+      </w:pPr>
+    </w:p>
+    <w:p>
+      <w:pPr>
+        <w:rPr>
+          <w:rFonts w:asciiTheme="minorEastAsia" w:hAnsiTheme="minorEastAsia" w:cs="Leelawadee UI" w:hint="eastAsia"/>
+        </w:rPr>
+      </w:pPr>
+      <w:bookmarkStart w:id="0" w:name="插图"/>
+      <w:bookmarkEnd w:id="0"/>
+    </w:p>
+    <w:p>
+      <w:pPr>
+        <w:jc w:val="center"/>
+        <w:rPr>
           <w:rFonts w:asciiTheme="minorEastAsia" w:hAnsiTheme="minorEastAsia" w:hint="eastAsia"/>
           <w:sz w:val="18"/>
           <w:szCs w:val="18"/>
         </w:rPr>
       </w:pPr>
-      <w:bookmarkStart w:id="0" w:name="插图"/>
       <w:bookmarkStart w:id="1" w:name="_GoBack"/>
-      <w:bookmarkEnd w:id="0"/>
       <w:bookmarkEnd w:id="1"/>
     </w:p>
     <w:sectPr>
-      <w:headerReference w:type="even" r:id="rId7"/>
-      <w:headerReference w:type="default" r:id="rId8"/>
-      <w:footerReference w:type="even" r:id="rId9"/>
-      <w:footerReference w:type="default" r:id="rId10"/>
-      <w:headerReference w:type="first" r:id="rId11"/>
-      <w:footerReference w:type="first" r:id="rId12"/>
+      <w:headerReference w:type="default" r:id="rId7"/>
+      <w:footerReference w:type="default" r:id="rId8"/>
       <w:pgSz w:w="8391" w:h="11906" w:code="11"/>
       <w:pgMar w:top="720" w:right="720" w:bottom="720" w:left="720" w:header="567" w:footer="567" w:gutter="0"/>
       <w:cols w:space="425"/>
@@ -109,16 +119,6 @@
 </file>
 
 <file path=word/footer1.xml><?xml version="1.0" encoding="utf-8"?>
-<w:ftr xmlns:wpc="http://schemas.microsoft.com/office/word/2010/wordprocessingCanvas" xmlns:cx="http://schemas.microsoft.com/office/drawing/2014/chartex" xmlns:cx1="http://schemas.microsoft.com/office/drawing/2015/9/8/chartex" xmlns:cx2="http://schemas.microsoft.com/office/drawing/2015/10/21/chartex" xmlns:cx3="http://schemas.microsoft.com/office/drawing/2016/5/9/chartex" xmlns:cx4="http://schemas.microsoft.com/office/drawing/2016/5/10/chartex" xmlns:cx5="http://schemas.microsoft.com/office/drawing/2016/5/11/chartex" xmlns:cx6="http://schemas.microsoft.com/office/drawing/2016/5/12/chartex" xmlns:cx7="http://schemas.microsoft.com/office/drawing/2016/5/13/chartex" xmlns:cx8="http://schemas.microsoft.com/office/drawing/2016/5/14/chartex" xmlns:mc="http://schemas.openxmlformats.org/markup-compatibility/2006" xmlns:aink="http://schemas.microsoft.com/office/drawing/2016/ink" xmlns:am3d="http://schemas.microsoft.com/office/drawing/2017/model3d" xmlns:o="urn:schemas-microsoft-com:office:office" xmlns:r="http://schemas.openxmlformats.org/officeDocument/2006/relationships" xmlns:m="http://schemas.openxmlformats.org/officeDocument/2006/math" xmlns:v="urn:schemas-microsoft-com:vml" xmlns:wp14="http://schemas.microsoft.com/office/word/2010/wordprocessingDrawing" xmlns:wp="http://schemas.openxmlformats.org/drawingml/2006/wordprocessingDrawing" xmlns:w10="urn:schemas-microsoft-com:office:word" xmlns:w="http://schemas.openxmlformats.org/wordprocessingml/2006/main" xmlns:w14="http://schemas.microsoft.com/office/word/2010/wordml" xmlns:w15="http://schemas.microsoft.com/office/word/2012/wordml" xmlns:w16cid="http://schemas.microsoft.com/office/word/2016/wordml/cid" xmlns:w16se="http://schemas.microsoft.com/office/word/2015/wordml/symex" xmlns:wpg="http://schemas.microsoft.com/office/word/2010/wordprocessingGroup" xmlns:wpi="http://schemas.microsoft.com/office/word/2010/wordprocessingInk" xmlns:wne="http://schemas.microsoft.com/office/word/2006/wordml" xmlns:wps="http://schemas.microsoft.com/office/word/2010/wordprocessingShape" mc:Ignorable="w14 w15 w16se w16cid wp14">
-  <w:p>
-    <w:pPr>
-      <w:pStyle w:val="a6"/>
-    </w:pPr>
-  </w:p>
-</w:ftr>
-</file>
-
-<file path=word/footer2.xml><?xml version="1.0" encoding="utf-8"?>
 <w:ftr xmlns:wpc="http://schemas.microsoft.com/office/word/2010/wordprocessingCanvas" xmlns:cx="http://schemas.microsoft.com/office/drawing/2014/chartex" xmlns:cx1="http://schemas.microsoft.com/office/drawing/2015/9/8/chartex" xmlns:cx2="http://schemas.microsoft.com/office/drawing/2015/10/21/chartex" xmlns:cx3="http://schemas.microsoft.com/office/drawing/2016/5/9/chartex" xmlns:cx4="http://schemas.microsoft.com/office/drawing/2016/5/10/chartex" xmlns:cx5="http://schemas.microsoft.com/office/drawing/2016/5/11/chartex" xmlns:cx6="http://schemas.microsoft.com/office/drawing/2016/5/12/chartex" xmlns:cx7="http://schemas.microsoft.com/office/drawing/2016/5/13/chartex" xmlns:cx8="http://schemas.microsoft.com/office/drawing/2016/5/14/chartex" xmlns:mc="http://schemas.openxmlformats.org/markup-compatibility/2006" xmlns:aink="http://schemas.microsoft.com/office/drawing/2016/ink" xmlns:am3d="http://schemas.microsoft.com/office/drawing/2017/model3d" xmlns:o="urn:schemas-microsoft-com:office:office" xmlns:r="http://schemas.openxmlformats.org/officeDocument/2006/relationships" xmlns:m="http://schemas.openxmlformats.org/officeDocument/2006/math" xmlns:v="urn:schemas-microsoft-com:vml" xmlns:wp14="http://schemas.microsoft.com/office/word/2010/wordprocessingDrawing" xmlns:wp="http://schemas.openxmlformats.org/drawingml/2006/wordprocessingDrawing" xmlns:w10="urn:schemas-microsoft-com:office:word" xmlns:w="http://schemas.openxmlformats.org/wordprocessingml/2006/main" xmlns:w14="http://schemas.microsoft.com/office/word/2010/wordml" xmlns:w15="http://schemas.microsoft.com/office/word/2012/wordml" xmlns:w16cid="http://schemas.microsoft.com/office/word/2016/wordml/cid" xmlns:w16se="http://schemas.microsoft.com/office/word/2015/wordml/symex" xmlns:wpg="http://schemas.microsoft.com/office/word/2010/wordprocessingGroup" xmlns:wpi="http://schemas.microsoft.com/office/word/2010/wordprocessingInk" xmlns:wne="http://schemas.microsoft.com/office/word/2006/wordml" xmlns:wps="http://schemas.microsoft.com/office/word/2010/wordprocessingShape" mc:Ignorable="w14 w15 w16se w16cid wp14">
   <w:p>
     <w:pPr>
@@ -231,16 +231,6 @@
 </w:ftr>
 </file>
 
-<file path=word/footer3.xml><?xml version="1.0" encoding="utf-8"?>
-<w:ftr xmlns:wpc="http://schemas.microsoft.com/office/word/2010/wordprocessingCanvas" xmlns:cx="http://schemas.microsoft.com/office/drawing/2014/chartex" xmlns:cx1="http://schemas.microsoft.com/office/drawing/2015/9/8/chartex" xmlns:cx2="http://schemas.microsoft.com/office/drawing/2015/10/21/chartex" xmlns:cx3="http://schemas.microsoft.com/office/drawing/2016/5/9/chartex" xmlns:cx4="http://schemas.microsoft.com/office/drawing/2016/5/10/chartex" xmlns:cx5="http://schemas.microsoft.com/office/drawing/2016/5/11/chartex" xmlns:cx6="http://schemas.microsoft.com/office/drawing/2016/5/12/chartex" xmlns:cx7="http://schemas.microsoft.com/office/drawing/2016/5/13/chartex" xmlns:cx8="http://schemas.microsoft.com/office/drawing/2016/5/14/chartex" xmlns:mc="http://schemas.openxmlformats.org/markup-compatibility/2006" xmlns:aink="http://schemas.microsoft.com/office/drawing/2016/ink" xmlns:am3d="http://schemas.microsoft.com/office/drawing/2017/model3d" xmlns:o="urn:schemas-microsoft-com:office:office" xmlns:r="http://schemas.openxmlformats.org/officeDocument/2006/relationships" xmlns:m="http://schemas.openxmlformats.org/officeDocument/2006/math" xmlns:v="urn:schemas-microsoft-com:vml" xmlns:wp14="http://schemas.microsoft.com/office/word/2010/wordprocessingDrawing" xmlns:wp="http://schemas.openxmlformats.org/drawingml/2006/wordprocessingDrawing" xmlns:w10="urn:schemas-microsoft-com:office:word" xmlns:w="http://schemas.openxmlformats.org/wordprocessingml/2006/main" xmlns:w14="http://schemas.microsoft.com/office/word/2010/wordml" xmlns:w15="http://schemas.microsoft.com/office/word/2012/wordml" xmlns:w16cid="http://schemas.microsoft.com/office/word/2016/wordml/cid" xmlns:w16se="http://schemas.microsoft.com/office/word/2015/wordml/symex" xmlns:wpg="http://schemas.microsoft.com/office/word/2010/wordprocessingGroup" xmlns:wpi="http://schemas.microsoft.com/office/word/2010/wordprocessingInk" xmlns:wne="http://schemas.microsoft.com/office/word/2006/wordml" xmlns:wps="http://schemas.microsoft.com/office/word/2010/wordprocessingShape" mc:Ignorable="w14 w15 w16se w16cid wp14">
-  <w:p>
-    <w:pPr>
-      <w:pStyle w:val="a6"/>
-    </w:pPr>
-  </w:p>
-</w:ftr>
-</file>
-
 <file path=word/footnotes.xml><?xml version="1.0" encoding="utf-8"?>
 <w:footnotes xmlns:wpc="http://schemas.microsoft.com/office/word/2010/wordprocessingCanvas" xmlns:cx="http://schemas.microsoft.com/office/drawing/2014/chartex" xmlns:cx1="http://schemas.microsoft.com/office/drawing/2015/9/8/chartex" xmlns:cx2="http://schemas.microsoft.com/office/drawing/2015/10/21/chartex" xmlns:cx3="http://schemas.microsoft.com/office/drawing/2016/5/9/chartex" xmlns:cx4="http://schemas.microsoft.com/office/drawing/2016/5/10/chartex" xmlns:cx5="http://schemas.microsoft.com/office/drawing/2016/5/11/chartex" xmlns:cx6="http://schemas.microsoft.com/office/drawing/2016/5/12/chartex" xmlns:cx7="http://schemas.microsoft.com/office/drawing/2016/5/13/chartex" xmlns:cx8="http://schemas.microsoft.com/office/drawing/2016/5/14/chartex" xmlns:mc="http://schemas.openxmlformats.org/markup-compatibility/2006" xmlns:aink="http://schemas.microsoft.com/office/drawing/2016/ink" xmlns:am3d="http://schemas.microsoft.com/office/drawing/2017/model3d" xmlns:o="urn:schemas-microsoft-com:office:office" xmlns:r="http://schemas.openxmlformats.org/officeDocument/2006/relationships" xmlns:m="http://schemas.openxmlformats.org/officeDocument/2006/math" xmlns:v="urn:schemas-microsoft-com:vml" xmlns:wp14="http://schemas.microsoft.com/office/word/2010/wordprocessingDrawing" xmlns:wp="http://schemas.openxmlformats.org/drawingml/2006/wordprocessingDrawing" xmlns:w10="urn:schemas-microsoft-com:office:word" xmlns:w="http://schemas.openxmlformats.org/wordprocessingml/2006/main" xmlns:w14="http://schemas.microsoft.com/office/word/2010/wordml" xmlns:w15="http://schemas.microsoft.com/office/word/2012/wordml" xmlns:w16cid="http://schemas.microsoft.com/office/word/2016/wordml/cid" xmlns:w16se="http://schemas.microsoft.com/office/word/2015/wordml/symex" xmlns:wpg="http://schemas.microsoft.com/office/word/2010/wordprocessingGroup" xmlns:wpi="http://schemas.microsoft.com/office/word/2010/wordprocessingInk" xmlns:wne="http://schemas.microsoft.com/office/word/2006/wordml" xmlns:wps="http://schemas.microsoft.com/office/word/2010/wordprocessingShape" mc:Ignorable="w14 w15 w16se w16cid wp14">
   <w:footnote w:type="separator" w:id="-1">
@@ -261,16 +251,6 @@
 </file>
 
 <file path=word/header1.xml><?xml version="1.0" encoding="utf-8"?>
-<w:hdr xmlns:wpc="http://schemas.microsoft.com/office/word/2010/wordprocessingCanvas" xmlns:cx="http://schemas.microsoft.com/office/drawing/2014/chartex" xmlns:cx1="http://schemas.microsoft.com/office/drawing/2015/9/8/chartex" xmlns:cx2="http://schemas.microsoft.com/office/drawing/2015/10/21/chartex" xmlns:cx3="http://schemas.microsoft.com/office/drawing/2016/5/9/chartex" xmlns:cx4="http://schemas.microsoft.com/office/drawing/2016/5/10/chartex" xmlns:cx5="http://schemas.microsoft.com/office/drawing/2016/5/11/chartex" xmlns:cx6="http://schemas.microsoft.com/office/drawing/2016/5/12/chartex" xmlns:cx7="http://schemas.microsoft.com/office/drawing/2016/5/13/chartex" xmlns:cx8="http://schemas.microsoft.com/office/drawing/2016/5/14/chartex" xmlns:mc="http://schemas.openxmlformats.org/markup-compatibility/2006" xmlns:aink="http://schemas.microsoft.com/office/drawing/2016/ink" xmlns:am3d="http://schemas.microsoft.com/office/drawing/2017/model3d" xmlns:o="urn:schemas-microsoft-com:office:office" xmlns:r="http://schemas.openxmlformats.org/officeDocument/2006/relationships" xmlns:m="http://schemas.openxmlformats.org/officeDocument/2006/math" xmlns:v="urn:schemas-microsoft-com:vml" xmlns:wp14="http://schemas.microsoft.com/office/word/2010/wordprocessingDrawing" xmlns:wp="http://schemas.openxmlformats.org/drawingml/2006/wordprocessingDrawing" xmlns:w10="urn:schemas-microsoft-com:office:word" xmlns:w="http://schemas.openxmlformats.org/wordprocessingml/2006/main" xmlns:w14="http://schemas.microsoft.com/office/word/2010/wordml" xmlns:w15="http://schemas.microsoft.com/office/word/2012/wordml" xmlns:w16cid="http://schemas.microsoft.com/office/word/2016/wordml/cid" xmlns:w16se="http://schemas.microsoft.com/office/word/2015/wordml/symex" xmlns:wpg="http://schemas.microsoft.com/office/word/2010/wordprocessingGroup" xmlns:wpi="http://schemas.microsoft.com/office/word/2010/wordprocessingInk" xmlns:wne="http://schemas.microsoft.com/office/word/2006/wordml" xmlns:wps="http://schemas.microsoft.com/office/word/2010/wordprocessingShape" mc:Ignorable="w14 w15 w16se w16cid wp14">
-  <w:p>
-    <w:pPr>
-      <w:pStyle w:val="a4"/>
-    </w:pPr>
-  </w:p>
-</w:hdr>
-</file>
-
-<file path=word/header2.xml><?xml version="1.0" encoding="utf-8"?>
 <w:hdr xmlns:wpc="http://schemas.microsoft.com/office/word/2010/wordprocessingCanvas" xmlns:cx="http://schemas.microsoft.com/office/drawing/2014/chartex" xmlns:cx1="http://schemas.microsoft.com/office/drawing/2015/9/8/chartex" xmlns:cx2="http://schemas.microsoft.com/office/drawing/2015/10/21/chartex" xmlns:cx3="http://schemas.microsoft.com/office/drawing/2016/5/9/chartex" xmlns:cx4="http://schemas.microsoft.com/office/drawing/2016/5/10/chartex" xmlns:cx5="http://schemas.microsoft.com/office/drawing/2016/5/11/chartex" xmlns:cx6="http://schemas.microsoft.com/office/drawing/2016/5/12/chartex" xmlns:cx7="http://schemas.microsoft.com/office/drawing/2016/5/13/chartex" xmlns:cx8="http://schemas.microsoft.com/office/drawing/2016/5/14/chartex" xmlns:mc="http://schemas.openxmlformats.org/markup-compatibility/2006" xmlns:aink="http://schemas.microsoft.com/office/drawing/2016/ink" xmlns:am3d="http://schemas.microsoft.com/office/drawing/2017/model3d" xmlns:o="urn:schemas-microsoft-com:office:office" xmlns:r="http://schemas.openxmlformats.org/officeDocument/2006/relationships" xmlns:m="http://schemas.openxmlformats.org/officeDocument/2006/math" xmlns:v="urn:schemas-microsoft-com:vml" xmlns:wp14="http://schemas.microsoft.com/office/word/2010/wordprocessingDrawing" xmlns:wp="http://schemas.openxmlformats.org/drawingml/2006/wordprocessingDrawing" xmlns:w10="urn:schemas-microsoft-com:office:word" xmlns:w="http://schemas.openxmlformats.org/wordprocessingml/2006/main" xmlns:w14="http://schemas.microsoft.com/office/word/2010/wordml" xmlns:w15="http://schemas.microsoft.com/office/word/2012/wordml" xmlns:w16cid="http://schemas.microsoft.com/office/word/2016/wordml/cid" xmlns:w16se="http://schemas.microsoft.com/office/word/2015/wordml/symex" xmlns:wpg="http://schemas.microsoft.com/office/word/2010/wordprocessingGroup" xmlns:wpi="http://schemas.microsoft.com/office/word/2010/wordprocessingInk" xmlns:wne="http://schemas.microsoft.com/office/word/2006/wordml" xmlns:wps="http://schemas.microsoft.com/office/word/2010/wordprocessingShape" mc:Ignorable="w14 w15 w16se w16cid wp14">
   <w:tbl>
     <w:tblPr>
@@ -328,6 +308,7 @@
               <w:placeholder>
                 <w:docPart w:val="3717CA4CE1E14D3380769038CB09B796"/>
               </w:placeholder>
+              <w:showingPlcHdr/>
               <w:dataBinding w:prefixMappings="xmlns:ns0='http://purl.org/dc/elements/1.1/' xmlns:ns1='http://schemas.openxmlformats.org/package/2006/metadata/core-properties' " w:xpath="/ns1:coreProperties[1]/ns0:description[1]" w:storeItemID="{6C3C8BC8-F283-45AE-878A-BAB7291924A1}"/>
               <w:text w:multiLine="1"/>
             </w:sdtPr>
@@ -335,10 +316,9 @@
             <w:sdtContent>
               <w:r>
                 <w:rPr>
-                  <w:color w:val="4472C4" w:themeColor="accent1"/>
-                  <w:lang w:val="zh-CN"/>
+                  <w:rStyle w:val="a8"/>
                 </w:rPr>
-                <w:t>11个月4天</w:t>
+                <w:t>[备注]</w:t>
               </w:r>
             </w:sdtContent>
           </w:sdt>
@@ -377,20 +357,18 @@
               <w:placeholder>
                 <w:docPart w:val="9B6E2A87B6D6426C8F8E83980CF15384"/>
               </w:placeholder>
+              <w:showingPlcHdr/>
               <w:dataBinding w:prefixMappings="xmlns:ns0='http://purl.org/dc/elements/1.1/' xmlns:ns1='http://schemas.openxmlformats.org/package/2006/metadata/core-properties' " w:xpath="/ns1:coreProperties[1]/ns0:creator[1]" w:storeItemID="{6C3C8BC8-F283-45AE-878A-BAB7291924A1}"/>
               <w:text/>
             </w:sdtPr>
             <w:sdtEndPr/>
             <w:sdtContent>
-              <w:proofErr w:type="gramStart"/>
               <w:r>
                 <w:rPr>
-                  <w:color w:val="4472C4" w:themeColor="accent1"/>
-                  <w:lang w:val="zh-CN"/>
+                  <w:rStyle w:val="a8"/>
                 </w:rPr>
-                <w:t>觅哥带盐人</w:t>
+                <w:t>[作者]</w:t>
               </w:r>
-              <w:proofErr w:type="gramEnd"/>
             </w:sdtContent>
           </w:sdt>
         </w:p>
@@ -414,16 +392,6 @@
         <w:color w:val="4472C4" w:themeColor="accent1"/>
         <w:lang w:val="zh-CN"/>
       </w:rPr>
-    </w:pPr>
-  </w:p>
-</w:hdr>
-</file>
-
-<file path=word/header3.xml><?xml version="1.0" encoding="utf-8"?>
-<w:hdr xmlns:wpc="http://schemas.microsoft.com/office/word/2010/wordprocessingCanvas" xmlns:cx="http://schemas.microsoft.com/office/drawing/2014/chartex" xmlns:cx1="http://schemas.microsoft.com/office/drawing/2015/9/8/chartex" xmlns:cx2="http://schemas.microsoft.com/office/drawing/2015/10/21/chartex" xmlns:cx3="http://schemas.microsoft.com/office/drawing/2016/5/9/chartex" xmlns:cx4="http://schemas.microsoft.com/office/drawing/2016/5/10/chartex" xmlns:cx5="http://schemas.microsoft.com/office/drawing/2016/5/11/chartex" xmlns:cx6="http://schemas.microsoft.com/office/drawing/2016/5/12/chartex" xmlns:cx7="http://schemas.microsoft.com/office/drawing/2016/5/13/chartex" xmlns:cx8="http://schemas.microsoft.com/office/drawing/2016/5/14/chartex" xmlns:mc="http://schemas.openxmlformats.org/markup-compatibility/2006" xmlns:aink="http://schemas.microsoft.com/office/drawing/2016/ink" xmlns:am3d="http://schemas.microsoft.com/office/drawing/2017/model3d" xmlns:o="urn:schemas-microsoft-com:office:office" xmlns:r="http://schemas.openxmlformats.org/officeDocument/2006/relationships" xmlns:m="http://schemas.openxmlformats.org/officeDocument/2006/math" xmlns:v="urn:schemas-microsoft-com:vml" xmlns:wp14="http://schemas.microsoft.com/office/word/2010/wordprocessingDrawing" xmlns:wp="http://schemas.openxmlformats.org/drawingml/2006/wordprocessingDrawing" xmlns:w10="urn:schemas-microsoft-com:office:word" xmlns:w="http://schemas.openxmlformats.org/wordprocessingml/2006/main" xmlns:w14="http://schemas.microsoft.com/office/word/2010/wordml" xmlns:w15="http://schemas.microsoft.com/office/word/2012/wordml" xmlns:w16cid="http://schemas.microsoft.com/office/word/2016/wordml/cid" xmlns:w16se="http://schemas.microsoft.com/office/word/2015/wordml/symex" xmlns:wpg="http://schemas.microsoft.com/office/word/2010/wordprocessingGroup" xmlns:wpi="http://schemas.microsoft.com/office/word/2010/wordprocessingInk" xmlns:wne="http://schemas.microsoft.com/office/word/2006/wordml" xmlns:wps="http://schemas.microsoft.com/office/word/2010/wordprocessingShape" mc:Ignorable="w14 w15 w16se w16cid wp14">
-  <w:p>
-    <w:pPr>
-      <w:pStyle w:val="a4"/>
     </w:pPr>
   </w:p>
 </w:hdr>
@@ -1120,6 +1088,7 @@
   <w:rsids>
     <w:rsidRoot w:val="00DB4A5C"/>
     <w:rsid w:val="001B5DFC"/>
+    <w:rsid w:val="0028068C"/>
     <w:rsid w:val="002C043E"/>
     <w:rsid w:val="0066540D"/>
     <w:rsid w:val="006D2BB2"/>
@@ -1129,6 +1098,7 @@
     <w:rsid w:val="00A9583D"/>
     <w:rsid w:val="00AE6114"/>
     <w:rsid w:val="00B233C2"/>
+    <w:rsid w:val="00B64C6E"/>
     <w:rsid w:val="00BA0B1E"/>
     <w:rsid w:val="00BB0A01"/>
     <w:rsid w:val="00BF0B2B"/>
@@ -1138,6 +1108,7 @@
     <w:rsid w:val="00D43BDE"/>
     <w:rsid w:val="00D943AC"/>
     <w:rsid w:val="00DB4A5C"/>
+    <w:rsid w:val="00E00968"/>
     <w:rsid w:val="00E21913"/>
     <w:rsid w:val="00E97917"/>
     <w:rsid w:val="00EC722B"/>
@@ -2045,7 +2016,7 @@
 </file>
 
 <file path=customXml/itemProps1.xml><?xml version="1.0" encoding="utf-8"?>
-<ds:datastoreItem xmlns:ds="http://schemas.openxmlformats.org/officeDocument/2006/customXml" ds:itemID="{FF5D8C46-2AEC-4FC5-92E7-AE74EF0EB69B}">
+<ds:datastoreItem xmlns:ds="http://schemas.openxmlformats.org/officeDocument/2006/customXml" ds:itemID="{7CE6DA3B-5EA8-4502-B38E-5C8DCB21FC98}">
   <ds:schemaRefs>
     <ds:schemaRef ds:uri="http://schemas.openxmlformats.org/officeDocument/2006/bibliography"/>
   </ds:schemaRefs>

</xml_diff>